<commit_message>
changes to table of contents made
</commit_message>
<xml_diff>
--- a/GroupReport.docx
+++ b/GroupReport.docx
@@ -76,6 +76,20 @@
             </w:rPr>
             <w:t>Project Description</w:t>
           </w:r>
+          <w:r>
+            <w:rPr>
+              <w:b/>
+              <w:bCs/>
+            </w:rPr>
+            <w:ptab w:relativeTo="margin" w:alignment="right" w:leader="dot"/>
+          </w:r>
+          <w:r>
+            <w:rPr>
+              <w:b/>
+              <w:bCs/>
+            </w:rPr>
+            <w:t>1</w:t>
+          </w:r>
         </w:p>
         <w:p>
           <w:pPr>
@@ -96,7 +110,7 @@
               <w:b/>
               <w:bCs/>
             </w:rPr>
-            <w:t>1</w:t>
+            <w:t>2</w:t>
           </w:r>
         </w:p>
         <w:p>
@@ -119,7 +133,14 @@
               <w:b/>
               <w:bCs/>
             </w:rPr>
-            <w:t xml:space="preserve"> Code</w:t>
+            <w:t xml:space="preserve"> </w:t>
+          </w:r>
+          <w:r>
+            <w:rPr>
+              <w:b/>
+              <w:bCs/>
+            </w:rPr>
+            <w:t>Design</w:t>
           </w:r>
           <w:r>
             <w:ptab w:relativeTo="margin" w:alignment="right" w:leader="dot"/>
@@ -130,35 +151,6 @@
               <w:bCs/>
             </w:rPr>
             <w:t>2</w:t>
-          </w:r>
-        </w:p>
-        <w:p>
-          <w:pPr>
-            <w:rPr>
-              <w:b/>
-              <w:bCs/>
-            </w:rPr>
-          </w:pPr>
-          <w:r>
-            <w:rPr>
-              <w:b/>
-              <w:bCs/>
-            </w:rPr>
-            <w:t>API Design</w:t>
-          </w:r>
-          <w:r>
-            <w:rPr>
-              <w:b/>
-              <w:bCs/>
-            </w:rPr>
-            <w:ptab w:relativeTo="margin" w:alignment="right" w:leader="dot"/>
-          </w:r>
-          <w:r>
-            <w:rPr>
-              <w:b/>
-              <w:bCs/>
-            </w:rPr>
-            <w:t>3</w:t>
           </w:r>
         </w:p>
         <w:p>
@@ -187,7 +179,7 @@
               <w:b/>
               <w:bCs/>
             </w:rPr>
-            <w:t>4</w:t>
+            <w:t>5</w:t>
           </w:r>
         </w:p>
         <w:p>
@@ -203,7 +195,13 @@
               <w:bCs/>
             </w:rPr>
             <w:tab/>
-            <w:t>Code</w:t>
+          </w:r>
+          <w:r>
+            <w:rPr>
+              <w:b/>
+              <w:bCs/>
+            </w:rPr>
+            <w:t>Relation Table Model</w:t>
           </w:r>
           <w:r>
             <w:rPr>
@@ -217,7 +215,7 @@
               <w:b/>
               <w:bCs/>
             </w:rPr>
-            <w:t>4</w:t>
+            <w:t>5</w:t>
           </w:r>
         </w:p>
         <w:p>
@@ -233,7 +231,13 @@
               <w:bCs/>
             </w:rPr>
             <w:tab/>
-            <w:t>Restraints</w:t>
+          </w:r>
+          <w:r>
+            <w:rPr>
+              <w:b/>
+              <w:bCs/>
+            </w:rPr>
+            <w:t>Sample Data</w:t>
           </w:r>
           <w:r>
             <w:rPr>
@@ -247,7 +251,7 @@
               <w:b/>
               <w:bCs/>
             </w:rPr>
-            <w:t>4</w:t>
+            <w:t>8</w:t>
           </w:r>
         </w:p>
         <w:p>
@@ -263,7 +267,13 @@
               <w:bCs/>
             </w:rPr>
             <w:tab/>
-            <w:t>Test Models</w:t>
+          </w:r>
+          <w:r>
+            <w:rPr>
+              <w:b/>
+              <w:bCs/>
+            </w:rPr>
+            <w:t>Constraint Screenshots</w:t>
           </w:r>
           <w:r>
             <w:rPr>
@@ -277,7 +287,7 @@
               <w:b/>
               <w:bCs/>
             </w:rPr>
-            <w:t>4</w:t>
+            <w:t>11</w:t>
           </w:r>
         </w:p>
         <w:p>
@@ -296,12 +306,16 @@
         <w:rPr>
           <w:b/>
           <w:bCs/>
+          <w:sz w:val="28"/>
+          <w:szCs w:val="28"/>
         </w:rPr>
       </w:pPr>
       <w:r>
         <w:rPr>
           <w:b/>
           <w:bCs/>
+          <w:sz w:val="28"/>
+          <w:szCs w:val="28"/>
         </w:rPr>
         <w:t>Project description:</w:t>
       </w:r>
@@ -399,7 +413,21 @@
     </w:p>
     <w:p/>
     <w:p>
-      <w:r>
+      <w:pPr>
+        <w:rPr>
+          <w:b/>
+          <w:bCs/>
+          <w:sz w:val="28"/>
+          <w:szCs w:val="28"/>
+        </w:rPr>
+      </w:pPr>
+      <w:r>
+        <w:rPr>
+          <w:b/>
+          <w:bCs/>
+          <w:sz w:val="28"/>
+          <w:szCs w:val="28"/>
+        </w:rPr>
         <w:t>ER Diagram:</w:t>
       </w:r>
     </w:p>
@@ -454,7 +482,31 @@
     <w:p/>
     <w:p>
       <w:r>
-        <w:t>Front End GUI:</w:t>
+        <w:rPr>
+          <w:b/>
+          <w:bCs/>
+          <w:sz w:val="28"/>
+          <w:szCs w:val="28"/>
+        </w:rPr>
+        <w:t xml:space="preserve">Front End </w:t>
+      </w:r>
+      <w:r>
+        <w:rPr>
+          <w:b/>
+          <w:bCs/>
+          <w:sz w:val="28"/>
+          <w:szCs w:val="28"/>
+        </w:rPr>
+        <w:t>Design</w:t>
+      </w:r>
+      <w:r>
+        <w:rPr>
+          <w:b/>
+          <w:bCs/>
+          <w:sz w:val="28"/>
+          <w:szCs w:val="28"/>
+        </w:rPr>
+        <w:t>:</w:t>
       </w:r>
       <w:r>
         <w:br/>
@@ -729,14 +781,33 @@
         <w:rPr>
           <w:b/>
           <w:bCs/>
+          <w:sz w:val="28"/>
+          <w:szCs w:val="28"/>
         </w:rPr>
       </w:pPr>
       <w:r>
         <w:rPr>
           <w:b/>
           <w:bCs/>
+          <w:sz w:val="28"/>
+          <w:szCs w:val="28"/>
         </w:rPr>
         <w:lastRenderedPageBreak/>
+        <w:t>Database</w:t>
+      </w:r>
+    </w:p>
+    <w:p>
+      <w:pPr>
+        <w:rPr>
+          <w:b/>
+          <w:bCs/>
+        </w:rPr>
+      </w:pPr>
+      <w:r>
+        <w:rPr>
+          <w:b/>
+          <w:bCs/>
+        </w:rPr>
         <w:t>Relational Data model:</w:t>
       </w:r>
     </w:p>
@@ -1070,27 +1141,6 @@
       <w:proofErr w:type="gramEnd"/>
       <w:r>
         <w:t>225) not null,</w:t>
-      </w:r>
-    </w:p>
-    <w:p>
-      <w:r>
-        <w:t xml:space="preserve">    </w:t>
-      </w:r>
-      <w:proofErr w:type="spellStart"/>
-      <w:r>
-        <w:t>ContactNumber</w:t>
-      </w:r>
-      <w:proofErr w:type="spellEnd"/>
-      <w:r>
-        <w:t xml:space="preserve"> </w:t>
-      </w:r>
-      <w:proofErr w:type="gramStart"/>
-      <w:r>
-        <w:t>char(</w:t>
-      </w:r>
-      <w:proofErr w:type="gramEnd"/>
-      <w:r>
-        <w:t>12),</w:t>
       </w:r>
     </w:p>
     <w:p>
@@ -1100,6 +1150,27 @@
       </w:r>
       <w:proofErr w:type="spellStart"/>
       <w:r>
+        <w:t>ContactNumber</w:t>
+      </w:r>
+      <w:proofErr w:type="spellEnd"/>
+      <w:r>
+        <w:t xml:space="preserve"> </w:t>
+      </w:r>
+      <w:proofErr w:type="gramStart"/>
+      <w:r>
+        <w:t>char(</w:t>
+      </w:r>
+      <w:proofErr w:type="gramEnd"/>
+      <w:r>
+        <w:t>12),</w:t>
+      </w:r>
+    </w:p>
+    <w:p>
+      <w:r>
+        <w:t xml:space="preserve">    </w:t>
+      </w:r>
+      <w:proofErr w:type="spellStart"/>
+      <w:r>
         <w:t>ContactEmail</w:t>
       </w:r>
       <w:proofErr w:type="spellEnd"/>
@@ -1462,12 +1533,12 @@
     </w:p>
     <w:p>
       <w:r>
+        <w:lastRenderedPageBreak/>
         <w:t xml:space="preserve">    RID integer,</w:t>
       </w:r>
     </w:p>
     <w:p>
       <w:r>
-        <w:lastRenderedPageBreak/>
         <w:t xml:space="preserve">    UID integer not null,</w:t>
       </w:r>
     </w:p>
@@ -1507,10 +1578,7 @@
     </w:p>
     <w:p>
       <w:r>
-        <w:t xml:space="preserve">    </w:t>
-      </w:r>
-      <w:r>
-        <w:t xml:space="preserve">PRIMARY </w:t>
+        <w:t xml:space="preserve">    PRIMARY </w:t>
       </w:r>
       <w:proofErr w:type="gramStart"/>
       <w:r>
@@ -1897,12 +1965,12 @@
     </w:p>
     <w:p>
       <w:r>
+        <w:lastRenderedPageBreak/>
         <w:t>create table comments</w:t>
       </w:r>
     </w:p>
     <w:p>
       <w:r>
-        <w:lastRenderedPageBreak/>
         <w:t>(</w:t>
       </w:r>
     </w:p>
@@ -3416,6 +3484,7 @@
           <w:sz w:val="20"/>
           <w:szCs w:val="20"/>
         </w:rPr>
+        <w:lastRenderedPageBreak/>
         <w:t>insert into users (</w:t>
       </w:r>
       <w:proofErr w:type="spellStart"/>
@@ -3468,7 +3537,6 @@
           <w:sz w:val="20"/>
           <w:szCs w:val="20"/>
         </w:rPr>
-        <w:lastRenderedPageBreak/>
         <w:t>#Test admin data</w:t>
       </w:r>
     </w:p>
@@ -4489,72 +4557,6 @@
           <w:szCs w:val="20"/>
         </w:rPr>
         <w:t>UID,RID) values(44,14);</w:t>
-      </w:r>
-    </w:p>
-    <w:p>
-      <w:pPr>
-        <w:spacing w:line="240" w:lineRule="auto"/>
-        <w:contextualSpacing/>
-        <w:rPr>
-          <w:sz w:val="20"/>
-          <w:szCs w:val="20"/>
-        </w:rPr>
-      </w:pPr>
-      <w:r>
-        <w:rPr>
-          <w:sz w:val="20"/>
-          <w:szCs w:val="20"/>
-        </w:rPr>
-        <w:t xml:space="preserve">insert into </w:t>
-      </w:r>
-      <w:proofErr w:type="gramStart"/>
-      <w:r>
-        <w:rPr>
-          <w:sz w:val="20"/>
-          <w:szCs w:val="20"/>
-        </w:rPr>
-        <w:t>joined(</w:t>
-      </w:r>
-      <w:proofErr w:type="gramEnd"/>
-      <w:r>
-        <w:rPr>
-          <w:sz w:val="20"/>
-          <w:szCs w:val="20"/>
-        </w:rPr>
-        <w:t>UID,RID) values(54,14);</w:t>
-      </w:r>
-    </w:p>
-    <w:p>
-      <w:pPr>
-        <w:spacing w:line="240" w:lineRule="auto"/>
-        <w:contextualSpacing/>
-        <w:rPr>
-          <w:sz w:val="20"/>
-          <w:szCs w:val="20"/>
-        </w:rPr>
-      </w:pPr>
-      <w:r>
-        <w:rPr>
-          <w:sz w:val="20"/>
-          <w:szCs w:val="20"/>
-        </w:rPr>
-        <w:t xml:space="preserve">insert into </w:t>
-      </w:r>
-      <w:proofErr w:type="gramStart"/>
-      <w:r>
-        <w:rPr>
-          <w:sz w:val="20"/>
-          <w:szCs w:val="20"/>
-        </w:rPr>
-        <w:t>joined(</w:t>
-      </w:r>
-      <w:proofErr w:type="gramEnd"/>
-      <w:r>
-        <w:rPr>
-          <w:sz w:val="20"/>
-          <w:szCs w:val="20"/>
-        </w:rPr>
-        <w:t>UID,RID) values(64,14);</w:t>
       </w:r>
     </w:p>
     <w:p>
@@ -4588,6 +4590,72 @@
           <w:sz w:val="20"/>
           <w:szCs w:val="20"/>
         </w:rPr>
+        <w:t>UID,RID) values(54,14);</w:t>
+      </w:r>
+    </w:p>
+    <w:p>
+      <w:pPr>
+        <w:spacing w:line="240" w:lineRule="auto"/>
+        <w:contextualSpacing/>
+        <w:rPr>
+          <w:sz w:val="20"/>
+          <w:szCs w:val="20"/>
+        </w:rPr>
+      </w:pPr>
+      <w:r>
+        <w:rPr>
+          <w:sz w:val="20"/>
+          <w:szCs w:val="20"/>
+        </w:rPr>
+        <w:t xml:space="preserve">insert into </w:t>
+      </w:r>
+      <w:proofErr w:type="gramStart"/>
+      <w:r>
+        <w:rPr>
+          <w:sz w:val="20"/>
+          <w:szCs w:val="20"/>
+        </w:rPr>
+        <w:t>joined(</w:t>
+      </w:r>
+      <w:proofErr w:type="gramEnd"/>
+      <w:r>
+        <w:rPr>
+          <w:sz w:val="20"/>
+          <w:szCs w:val="20"/>
+        </w:rPr>
+        <w:t>UID,RID) values(64,14);</w:t>
+      </w:r>
+    </w:p>
+    <w:p>
+      <w:pPr>
+        <w:spacing w:line="240" w:lineRule="auto"/>
+        <w:contextualSpacing/>
+        <w:rPr>
+          <w:sz w:val="20"/>
+          <w:szCs w:val="20"/>
+        </w:rPr>
+      </w:pPr>
+      <w:r>
+        <w:rPr>
+          <w:sz w:val="20"/>
+          <w:szCs w:val="20"/>
+        </w:rPr>
+        <w:t xml:space="preserve">insert into </w:t>
+      </w:r>
+      <w:proofErr w:type="gramStart"/>
+      <w:r>
+        <w:rPr>
+          <w:sz w:val="20"/>
+          <w:szCs w:val="20"/>
+        </w:rPr>
+        <w:t>joined(</w:t>
+      </w:r>
+      <w:proofErr w:type="gramEnd"/>
+      <w:r>
+        <w:rPr>
+          <w:sz w:val="20"/>
+          <w:szCs w:val="20"/>
+        </w:rPr>
         <w:t>UID,RID) values(74,14);</w:t>
       </w:r>
     </w:p>
@@ -5154,33 +5222,21 @@
         <w:rPr>
           <w:color w:val="FF0000"/>
         </w:rPr>
-        <w:t>``</w:t>
-      </w:r>
+        <w:t xml:space="preserve">``Several SQL queries to display events—public, private, and RSO-- (part of the processing of the ‘View Event’ request by a user with a specific role), show results </w:t>
+      </w:r>
+      <w:proofErr w:type="spellStart"/>
       <w:r>
         <w:rPr>
           <w:color w:val="FF0000"/>
         </w:rPr>
-        <w:t xml:space="preserve">Several SQL queries to display events—public, private, and RSO-- (part of the processing of the ‘View Event’ request by a user with a specific role), show results </w:t>
-      </w:r>
-      <w:proofErr w:type="spellStart"/>
+        <w:t>o</w:t>
+      </w:r>
+      <w:proofErr w:type="spellEnd"/>
       <w:r>
         <w:rPr>
           <w:color w:val="FF0000"/>
         </w:rPr>
-        <w:t>o</w:t>
-      </w:r>
-      <w:proofErr w:type="spellEnd"/>
-      <w:r>
-        <w:rPr>
-          <w:color w:val="FF0000"/>
-        </w:rPr>
-        <w:t xml:space="preserve"> SQL statements of interest (optional), e.g., advanced SQL queries</w:t>
-      </w:r>
-      <w:r>
-        <w:rPr>
-          <w:color w:val="FF0000"/>
-        </w:rPr>
-        <w:t>``</w:t>
+        <w:t xml:space="preserve"> SQL statements of interest (optional), e.g., advanced SQL queries``</w:t>
       </w:r>
     </w:p>
     <w:p>

</xml_diff>